<commit_message>
validate userid and if user is logged in on checkout
</commit_message>
<xml_diff>
--- a/projectFeatureMarking.docx
+++ b/projectFeatureMarking.docx
@@ -579,15 +579,7 @@
                 <w:sz w:val="22"/>
                 <w:szCs w:val="22"/>
               </w:rPr>
-              <w:t xml:space="preserve">Walkthrough with </w:t>
-            </w:r>
-            <w:r>
-              <w:rPr>
-                <w:rFonts w:ascii="Calibri" w:hAnsi="Calibri"/>
-                <w:sz w:val="22"/>
-                <w:szCs w:val="22"/>
-              </w:rPr>
-              <w:t>screenshots (up to 15 pages)</w:t>
+              <w:t>Walkthrough with screenshots (up to 15 pages)</w:t>
             </w:r>
           </w:p>
         </w:tc>
@@ -1297,15 +1289,7 @@
                 <w:sz w:val="22"/>
                 <w:szCs w:val="22"/>
               </w:rPr>
-              <w:t xml:space="preserve">List products (by </w:t>
-            </w:r>
-            <w:r>
-              <w:rPr>
-                <w:rFonts w:ascii="Calibri" w:hAnsi="Calibri"/>
-                <w:sz w:val="22"/>
-                <w:szCs w:val="22"/>
-              </w:rPr>
-              <w:t>search/browse)</w:t>
+              <w:t>List products (by search/browse)</w:t>
             </w:r>
           </w:p>
         </w:tc>
@@ -2317,17 +2301,7 @@
                 <w:szCs w:val="36"/>
                 <w:u w:color="00B050"/>
               </w:rPr>
-              <w:t xml:space="preserve"> </w:t>
-            </w:r>
-            <w:r>
-              <w:rPr>
-                <w:rFonts w:ascii="Arial Unicode MS" w:hAnsi="Arial Unicode MS" w:cs="Arial Unicode MS"/>
-                <w:color w:val="00B050"/>
-                <w:sz w:val="36"/>
-                <w:szCs w:val="36"/>
-                <w:u w:color="00B050"/>
-              </w:rPr>
-              <w:t>✓</w:t>
+              <w:t xml:space="preserve"> ✓</w:t>
             </w:r>
           </w:p>
         </w:tc>
@@ -3059,7 +3033,25 @@
                 <w:sz w:val="22"/>
                 <w:szCs w:val="22"/>
               </w:rPr>
-              <w:t>Improved formatting/UI (e.g. in header bar)</w:t>
+              <w:t>Improved formatting/UI (</w:t>
+            </w:r>
+            <w:proofErr w:type="gramStart"/>
+            <w:r>
+              <w:rPr>
+                <w:rFonts w:ascii="Calibri" w:hAnsi="Calibri"/>
+                <w:sz w:val="22"/>
+                <w:szCs w:val="22"/>
+              </w:rPr>
+              <w:t>e.g.</w:t>
+            </w:r>
+            <w:proofErr w:type="gramEnd"/>
+            <w:r>
+              <w:rPr>
+                <w:rFonts w:ascii="Calibri" w:hAnsi="Calibri"/>
+                <w:sz w:val="22"/>
+                <w:szCs w:val="22"/>
+              </w:rPr>
+              <w:t xml:space="preserve"> in header bar)</w:t>
             </w:r>
           </w:p>
         </w:tc>
@@ -3705,15 +3697,7 @@
                 <w:sz w:val="22"/>
                 <w:szCs w:val="22"/>
               </w:rPr>
-              <w:t xml:space="preserve">Checkout with data </w:t>
-            </w:r>
-            <w:r>
-              <w:rPr>
-                <w:rFonts w:ascii="Calibri" w:hAnsi="Calibri"/>
-                <w:sz w:val="22"/>
-                <w:szCs w:val="22"/>
-              </w:rPr>
-              <w:t>validation</w:t>
+              <w:t>Checkout with data validation</w:t>
             </w:r>
           </w:p>
         </w:tc>
@@ -4215,15 +4199,7 @@
                 <w:sz w:val="22"/>
                 <w:szCs w:val="22"/>
               </w:rPr>
-              <w:t xml:space="preserve">Product detail page and </w:t>
-            </w:r>
-            <w:r>
-              <w:rPr>
-                <w:rFonts w:ascii="Calibri" w:hAnsi="Calibri"/>
-                <w:sz w:val="22"/>
-                <w:szCs w:val="22"/>
-              </w:rPr>
-              <w:t>item description</w:t>
+              <w:t>Product detail page and item description</w:t>
             </w:r>
           </w:p>
         </w:tc>
@@ -4918,15 +4894,7 @@
                 <w:sz w:val="22"/>
                 <w:szCs w:val="22"/>
               </w:rPr>
-              <w:t xml:space="preserve">Edit user account info (address, </w:t>
-            </w:r>
-            <w:r>
-              <w:rPr>
-                <w:rFonts w:ascii="Calibri" w:hAnsi="Calibri"/>
-                <w:sz w:val="22"/>
-                <w:szCs w:val="22"/>
-              </w:rPr>
-              <w:t>password)</w:t>
+              <w:t>Edit user account info (address, password)</w:t>
             </w:r>
           </w:p>
         </w:tc>
@@ -5710,15 +5678,7 @@
                 <w:sz w:val="22"/>
                 <w:szCs w:val="22"/>
               </w:rPr>
-              <w:t xml:space="preserve">Display product </w:t>
-            </w:r>
-            <w:r>
-              <w:rPr>
-                <w:rFonts w:ascii="Calibri" w:hAnsi="Calibri"/>
-                <w:sz w:val="22"/>
-                <w:szCs w:val="22"/>
-              </w:rPr>
-              <w:t>review on product detail page</w:t>
+              <w:t>Display product review on product detail page</w:t>
             </w:r>
           </w:p>
         </w:tc>
@@ -6196,15 +6156,7 @@
                 <w:sz w:val="22"/>
                 <w:szCs w:val="22"/>
               </w:rPr>
-              <w:t xml:space="preserve">Edit item inventory by </w:t>
-            </w:r>
-            <w:r>
-              <w:rPr>
-                <w:rFonts w:ascii="Calibri" w:hAnsi="Calibri"/>
-                <w:sz w:val="22"/>
-                <w:szCs w:val="22"/>
-              </w:rPr>
-              <w:t>store/warehouse</w:t>
+              <w:t>Edit item inventory by store/warehouse</w:t>
             </w:r>
           </w:p>
         </w:tc>
@@ -7907,15 +7859,7 @@
                 <w:szCs w:val="22"/>
               </w:rPr>
               <w:lastRenderedPageBreak/>
-              <w:t xml:space="preserve">Add/update </w:t>
-            </w:r>
-            <w:r>
-              <w:rPr>
-                <w:rFonts w:ascii="Calibri" w:hAnsi="Calibri"/>
-                <w:sz w:val="22"/>
-                <w:szCs w:val="22"/>
-              </w:rPr>
-              <w:t>warehouse, customer</w:t>
+              <w:t>Add/update warehouse, customer</w:t>
             </w:r>
           </w:p>
         </w:tc>
@@ -9197,7 +9141,29 @@
                 <w:sz w:val="22"/>
                 <w:szCs w:val="22"/>
               </w:rPr>
-              <w:t>Total: (out of 50 with maximum of 10 bonus marks. i.e. 60 points out of 50 is max.)</w:t>
+              <w:t xml:space="preserve">Total: (out of 50 with maximum of 10 bonus marks. </w:t>
+            </w:r>
+            <w:proofErr w:type="gramStart"/>
+            <w:r>
+              <w:rPr>
+                <w:rFonts w:ascii="Calibri" w:hAnsi="Calibri"/>
+                <w:b/>
+                <w:bCs/>
+                <w:sz w:val="22"/>
+                <w:szCs w:val="22"/>
+              </w:rPr>
+              <w:t>i.e.</w:t>
+            </w:r>
+            <w:proofErr w:type="gramEnd"/>
+            <w:r>
+              <w:rPr>
+                <w:rFonts w:ascii="Calibri" w:hAnsi="Calibri"/>
+                <w:b/>
+                <w:bCs/>
+                <w:sz w:val="22"/>
+                <w:szCs w:val="22"/>
+              </w:rPr>
+              <w:t xml:space="preserve"> 60 points out of 50 is max.)</w:t>
             </w:r>
           </w:p>
         </w:tc>

</xml_diff>

<commit_message>
Checkout with payment information, item stock is validated
</commit_message>
<xml_diff>
--- a/projectFeatureMarking.docx
+++ b/projectFeatureMarking.docx
@@ -3033,25 +3033,7 @@
                 <w:sz w:val="22"/>
                 <w:szCs w:val="22"/>
               </w:rPr>
-              <w:t>Improved formatting/UI (</w:t>
-            </w:r>
-            <w:proofErr w:type="gramStart"/>
-            <w:r>
-              <w:rPr>
-                <w:rFonts w:ascii="Calibri" w:hAnsi="Calibri"/>
-                <w:sz w:val="22"/>
-                <w:szCs w:val="22"/>
-              </w:rPr>
-              <w:t>e.g.</w:t>
-            </w:r>
-            <w:proofErr w:type="gramEnd"/>
-            <w:r>
-              <w:rPr>
-                <w:rFonts w:ascii="Calibri" w:hAnsi="Calibri"/>
-                <w:sz w:val="22"/>
-                <w:szCs w:val="22"/>
-              </w:rPr>
-              <w:t xml:space="preserve"> in header bar)</w:t>
+              <w:t>Improved formatting/UI (e.g. in header bar)</w:t>
             </w:r>
           </w:p>
         </w:tc>
@@ -3644,7 +3626,18 @@
               <w:right w:w="80" w:type="dxa"/>
             </w:tcMar>
           </w:tcPr>
-          <w:p/>
+          <w:p>
+            <w:r>
+              <w:rPr>
+                <w:rFonts w:ascii="Arial Unicode MS" w:hAnsi="Arial Unicode MS"/>
+                <w:color w:val="00B050"/>
+                <w:sz w:val="36"/>
+                <w:szCs w:val="36"/>
+                <w:u w:color="00B050"/>
+              </w:rPr>
+              <w:t>✓</w:t>
+            </w:r>
+          </w:p>
         </w:tc>
         <w:tc>
           <w:tcPr>
@@ -3782,7 +3775,18 @@
               <w:right w:w="80" w:type="dxa"/>
             </w:tcMar>
           </w:tcPr>
-          <w:p/>
+          <w:p>
+            <w:r>
+              <w:rPr>
+                <w:rFonts w:ascii="Arial Unicode MS" w:hAnsi="Arial Unicode MS"/>
+                <w:color w:val="00B050"/>
+                <w:sz w:val="36"/>
+                <w:szCs w:val="36"/>
+                <w:u w:color="00B050"/>
+              </w:rPr>
+              <w:t>✓</w:t>
+            </w:r>
+          </w:p>
         </w:tc>
         <w:tc>
           <w:tcPr>
@@ -9141,29 +9145,7 @@
                 <w:sz w:val="22"/>
                 <w:szCs w:val="22"/>
               </w:rPr>
-              <w:t xml:space="preserve">Total: (out of 50 with maximum of 10 bonus marks. </w:t>
-            </w:r>
-            <w:proofErr w:type="gramStart"/>
-            <w:r>
-              <w:rPr>
-                <w:rFonts w:ascii="Calibri" w:hAnsi="Calibri"/>
-                <w:b/>
-                <w:bCs/>
-                <w:sz w:val="22"/>
-                <w:szCs w:val="22"/>
-              </w:rPr>
-              <w:t>i.e.</w:t>
-            </w:r>
-            <w:proofErr w:type="gramEnd"/>
-            <w:r>
-              <w:rPr>
-                <w:rFonts w:ascii="Calibri" w:hAnsi="Calibri"/>
-                <w:b/>
-                <w:bCs/>
-                <w:sz w:val="22"/>
-                <w:szCs w:val="22"/>
-              </w:rPr>
-              <w:t xml:space="preserve"> 60 points out of 50 is max.)</w:t>
+              <w:t>Total: (out of 50 with maximum of 10 bonus marks. i.e. 60 points out of 50 is max.)</w:t>
             </w:r>
           </w:p>
         </w:tc>

</xml_diff>

<commit_message>
Added AJAX to add and minus quantity
</commit_message>
<xml_diff>
--- a/projectFeatureMarking.docx
+++ b/projectFeatureMarking.docx
@@ -2322,7 +2322,11 @@
               <w:right w:w="80" w:type="dxa"/>
             </w:tcMar>
           </w:tcPr>
-          <w:p/>
+          <w:p>
+            <w:r>
+              <w:t>On addcart.jsp</w:t>
+            </w:r>
+          </w:p>
         </w:tc>
       </w:tr>
       <w:tr>

</xml_diff>